<commit_message>
rm find help mv
</commit_message>
<xml_diff>
--- a/Linux/Command Line/Basic Commands.docx
+++ b/Linux/Command Line/Basic Commands.docx
@@ -39,7 +39,31 @@
         <w:jc w:val="both"/>
       </w:pPr>
       <w:r>
-        <w:t>almost all Linux distributions will default to the bash shell. There are other shells available such as ksh, zsh, tsch, but we won’t get into any of those.</w:t>
+        <w:t xml:space="preserve">almost all Linux distributions will default to the bash shell. There are other shells available such as </w:t>
+      </w:r>
+      <w:proofErr w:type="spellStart"/>
+      <w:r>
+        <w:t>ksh</w:t>
+      </w:r>
+      <w:proofErr w:type="spellEnd"/>
+      <w:r>
+        <w:t xml:space="preserve">, </w:t>
+      </w:r>
+      <w:proofErr w:type="spellStart"/>
+      <w:r>
+        <w:t>zsh</w:t>
+      </w:r>
+      <w:proofErr w:type="spellEnd"/>
+      <w:r>
+        <w:t xml:space="preserve">, </w:t>
+      </w:r>
+      <w:proofErr w:type="spellStart"/>
+      <w:r>
+        <w:t>tsch</w:t>
+      </w:r>
+      <w:proofErr w:type="spellEnd"/>
+      <w:r>
+        <w:t>, but we won’t get into any of those.</w:t>
       </w:r>
     </w:p>
     <w:p>
@@ -54,9 +78,19 @@
       <w:pPr>
         <w:jc w:val="both"/>
       </w:pPr>
-      <w:r>
-        <w:t>username@hostname:current_directory</w:t>
-      </w:r>
+      <w:proofErr w:type="spellStart"/>
+      <w:r>
+        <w:t>username@</w:t>
+      </w:r>
+      <w:proofErr w:type="gramStart"/>
+      <w:r>
+        <w:t>hostname:current</w:t>
+      </w:r>
+      <w:proofErr w:type="gramEnd"/>
+      <w:r>
+        <w:t>_directory</w:t>
+      </w:r>
+      <w:proofErr w:type="spellEnd"/>
     </w:p>
     <w:p>
       <w:pPr>
@@ -64,7 +98,22 @@
       </w:pPr>
       <w:r>
         <w:br/>
-        <w:t>pete@icebox:/home/pete $</w:t>
+      </w:r>
+      <w:proofErr w:type="spellStart"/>
+      <w:r>
+        <w:t>pete@icebox</w:t>
+      </w:r>
+      <w:proofErr w:type="spellEnd"/>
+      <w:r>
+        <w:t>:/home/</w:t>
+      </w:r>
+      <w:proofErr w:type="spellStart"/>
+      <w:r>
+        <w:t>pete</w:t>
+      </w:r>
+      <w:proofErr w:type="spellEnd"/>
+      <w:r>
+        <w:t xml:space="preserve"> $</w:t>
       </w:r>
     </w:p>
     <w:p>
@@ -141,8 +190,13 @@
         <w:jc w:val="both"/>
       </w:pPr>
       <w:r>
-        <w:t>$ whoami</w:t>
-      </w:r>
+        <w:t xml:space="preserve">$ </w:t>
+      </w:r>
+      <w:proofErr w:type="spellStart"/>
+      <w:r>
+        <w:t>whoami</w:t>
+      </w:r>
+      <w:proofErr w:type="spellEnd"/>
     </w:p>
     <w:p>
       <w:pPr>
@@ -185,7 +239,23 @@
           <w:sz w:val="28"/>
           <w:szCs w:val="28"/>
         </w:rPr>
-        <w:t>Everything in Linux is a file, as you journey deeper into Linux you’ll understand this, but for now just keep that in mind. Every file is organized in a hierarchical directory tree. The first directory in the filesystem is aptly named the root directory. The root directory has many folders and files which you can store more folders and files, etc. Here is an example of what the directory tree looks like:</w:t>
+        <w:t xml:space="preserve">Everything in Linux is a file, as you journey deeper into </w:t>
+      </w:r>
+      <w:proofErr w:type="gramStart"/>
+      <w:r>
+        <w:rPr>
+          <w:sz w:val="28"/>
+          <w:szCs w:val="28"/>
+        </w:rPr>
+        <w:t>Linux</w:t>
+      </w:r>
+      <w:proofErr w:type="gramEnd"/>
+      <w:r>
+        <w:rPr>
+          <w:sz w:val="28"/>
+          <w:szCs w:val="28"/>
+        </w:rPr>
+        <w:t xml:space="preserve"> you’ll understand this, but for now just keep that in mind. Every file is organized in a hierarchical directory tree. The first directory in the filesystem is aptly named the root directory. The root directory has many folders and files which you can store more folders and files, etc. Here is an example of what the directory tree looks like:</w:t>
       </w:r>
     </w:p>
     <w:p>
@@ -253,6 +323,7 @@
         </w:rPr>
         <w:t xml:space="preserve">The location of these files and directories are referred to as paths. If you had a folder named home with a folder inside of it named </w:t>
       </w:r>
+      <w:proofErr w:type="spellStart"/>
       <w:r>
         <w:rPr>
           <w:sz w:val="28"/>
@@ -260,6 +331,7 @@
         </w:rPr>
         <w:t>manu</w:t>
       </w:r>
+      <w:proofErr w:type="spellEnd"/>
       <w:r>
         <w:rPr>
           <w:sz w:val="28"/>
@@ -267,6 +339,7 @@
         </w:rPr>
         <w:t xml:space="preserve"> and another folder in that folder called Movies, that path would look like this: /home/</w:t>
       </w:r>
+      <w:proofErr w:type="spellStart"/>
       <w:r>
         <w:rPr>
           <w:sz w:val="28"/>
@@ -274,6 +347,7 @@
         </w:rPr>
         <w:t>manu</w:t>
       </w:r>
+      <w:proofErr w:type="spellEnd"/>
       <w:r>
         <w:rPr>
           <w:sz w:val="28"/>
@@ -294,31 +368,56 @@
           <w:sz w:val="28"/>
           <w:szCs w:val="28"/>
         </w:rPr>
-        <w:t>Navigation of the filesystem, much like real life is helpful if you know where you are and where you are going. To see where you are, you can use the pwd command, this command means “print working directory” and it just shows you which directory you are in, note the path stems from the root directory.</w:t>
-      </w:r>
-    </w:p>
-    <w:p>
-      <w:pPr>
-        <w:rPr>
-          <w:sz w:val="28"/>
-          <w:szCs w:val="28"/>
-        </w:rPr>
-      </w:pPr>
-    </w:p>
-    <w:p>
-      <w:pPr>
-        <w:rPr>
-          <w:sz w:val="28"/>
-          <w:szCs w:val="28"/>
-        </w:rPr>
-      </w:pPr>
-      <w:r>
-        <w:rPr>
-          <w:sz w:val="28"/>
-          <w:szCs w:val="28"/>
-        </w:rPr>
-        <w:t>$ pwd</w:t>
-      </w:r>
+        <w:t xml:space="preserve">Navigation of the filesystem, much like real life is helpful if you know where you are and where you are going. To see where you are, you can use the </w:t>
+      </w:r>
+      <w:proofErr w:type="spellStart"/>
+      <w:r>
+        <w:rPr>
+          <w:sz w:val="28"/>
+          <w:szCs w:val="28"/>
+        </w:rPr>
+        <w:t>pwd</w:t>
+      </w:r>
+      <w:proofErr w:type="spellEnd"/>
+      <w:r>
+        <w:rPr>
+          <w:sz w:val="28"/>
+          <w:szCs w:val="28"/>
+        </w:rPr>
+        <w:t xml:space="preserve"> command, this command means “print working directory” and it just shows you which directory you are in, note the path stems from the root directory.</w:t>
+      </w:r>
+    </w:p>
+    <w:p>
+      <w:pPr>
+        <w:rPr>
+          <w:sz w:val="28"/>
+          <w:szCs w:val="28"/>
+        </w:rPr>
+      </w:pPr>
+    </w:p>
+    <w:p>
+      <w:pPr>
+        <w:rPr>
+          <w:sz w:val="28"/>
+          <w:szCs w:val="28"/>
+        </w:rPr>
+      </w:pPr>
+      <w:r>
+        <w:rPr>
+          <w:sz w:val="28"/>
+          <w:szCs w:val="28"/>
+        </w:rPr>
+        <w:t xml:space="preserve">$ </w:t>
+      </w:r>
+      <w:proofErr w:type="spellStart"/>
+      <w:r>
+        <w:rPr>
+          <w:sz w:val="28"/>
+          <w:szCs w:val="28"/>
+        </w:rPr>
+        <w:t>pwd</w:t>
+      </w:r>
+      <w:proofErr w:type="spellEnd"/>
     </w:p>
     <w:p>
       <w:pPr>
@@ -428,6 +527,7 @@
         <w:lastRenderedPageBreak/>
         <w:t>Absolute path: This is the path from the root directory. The root is the head honcho. The root directory is commonly shown as a slash. Every time your path starts with / it means you are starting from the root directory. For example, /home/</w:t>
       </w:r>
+      <w:proofErr w:type="spellStart"/>
       <w:r>
         <w:rPr>
           <w:sz w:val="28"/>
@@ -435,6 +535,7 @@
         </w:rPr>
         <w:t>manu</w:t>
       </w:r>
+      <w:proofErr w:type="spellEnd"/>
       <w:r>
         <w:rPr>
           <w:sz w:val="28"/>
@@ -515,6 +616,7 @@
         </w:rPr>
         <w:t>Relative path: This is the path from where you are currently in filesystem. If I was in location /home/</w:t>
       </w:r>
+      <w:proofErr w:type="spellStart"/>
       <w:r>
         <w:rPr>
           <w:sz w:val="28"/>
@@ -522,6 +624,7 @@
         </w:rPr>
         <w:t>manu</w:t>
       </w:r>
+      <w:proofErr w:type="spellEnd"/>
       <w:r>
         <w:rPr>
           <w:sz w:val="28"/>
@@ -529,6 +632,7 @@
         </w:rPr>
         <w:t>/Documents and wanted to get to a directory inside Documents called taxes, I don’t have to specify the whole path from root like /home/</w:t>
       </w:r>
+      <w:proofErr w:type="spellStart"/>
       <w:r>
         <w:rPr>
           <w:sz w:val="28"/>
@@ -536,6 +640,7 @@
         </w:rPr>
         <w:t>manu</w:t>
       </w:r>
+      <w:proofErr w:type="spellEnd"/>
       <w:r>
         <w:rPr>
           <w:sz w:val="28"/>
@@ -624,6 +729,7 @@
         </w:rPr>
         <w:t>So now I've changed my directory location to /home/</w:t>
       </w:r>
+      <w:proofErr w:type="spellStart"/>
       <w:r>
         <w:rPr>
           <w:sz w:val="28"/>
@@ -631,6 +737,7 @@
         </w:rPr>
         <w:t>manu</w:t>
       </w:r>
+      <w:proofErr w:type="spellEnd"/>
       <w:r>
         <w:rPr>
           <w:sz w:val="28"/>
@@ -687,8 +794,17 @@
           <w:sz w:val="28"/>
           <w:szCs w:val="28"/>
         </w:rPr>
-        <w:t>cd Hawai</w:t>
-      </w:r>
+        <w:t xml:space="preserve">cd </w:t>
+      </w:r>
+      <w:proofErr w:type="spellStart"/>
+      <w:r>
+        <w:rPr>
+          <w:sz w:val="28"/>
+          <w:szCs w:val="28"/>
+        </w:rPr>
+        <w:t>Hawai</w:t>
+      </w:r>
+      <w:proofErr w:type="spellEnd"/>
     </w:p>
     <w:p>
       <w:pPr>
@@ -762,6 +878,7 @@
         </w:rPr>
         <w:t>Notice how I just used the name of the folder? It’s because I was already in /home/</w:t>
       </w:r>
+      <w:proofErr w:type="spellStart"/>
       <w:r>
         <w:rPr>
           <w:sz w:val="28"/>
@@ -769,6 +886,7 @@
         </w:rPr>
         <w:t>manu</w:t>
       </w:r>
+      <w:proofErr w:type="spellEnd"/>
       <w:r>
         <w:rPr>
           <w:sz w:val="28"/>
@@ -889,6 +1007,7 @@
         </w:rPr>
         <w:t xml:space="preserve"> (home directory). This directory defaults to your “home directory”. Such as /home/</w:t>
       </w:r>
+      <w:proofErr w:type="spellStart"/>
       <w:r>
         <w:rPr>
           <w:sz w:val="28"/>
@@ -896,6 +1015,7 @@
         </w:rPr>
         <w:t>manu</w:t>
       </w:r>
+      <w:proofErr w:type="spellEnd"/>
       <w:r>
         <w:rPr>
           <w:sz w:val="28"/>
@@ -1043,7 +1163,23 @@
           <w:sz w:val="28"/>
           <w:szCs w:val="28"/>
         </w:rPr>
-        <w:t>Now that we know how to move around the system, how do we figure out what is available to us? Right now it’s like we are moving around in the dark. Well, we can use the wonderful ls command to list directory contents. The ls command will list directories and files in the current directory by default, however you can specify which path you want to list the directories of.</w:t>
+        <w:t xml:space="preserve">Now that we know how to move around the system, how do we figure out what is available to us? Right </w:t>
+      </w:r>
+      <w:proofErr w:type="gramStart"/>
+      <w:r>
+        <w:rPr>
+          <w:sz w:val="28"/>
+          <w:szCs w:val="28"/>
+        </w:rPr>
+        <w:t>now</w:t>
+      </w:r>
+      <w:proofErr w:type="gramEnd"/>
+      <w:r>
+        <w:rPr>
+          <w:sz w:val="28"/>
+          <w:szCs w:val="28"/>
+        </w:rPr>
+        <w:t xml:space="preserve"> it’s like we are moving around in the dark. Well, we can use the wonderful ls command to list directory contents. The ls command will list directories and files in the current directory by default, however you can specify which path you want to list the directories of.</w:t>
       </w:r>
     </w:p>
     <w:p>
@@ -1081,7 +1217,23 @@
           <w:sz w:val="28"/>
           <w:szCs w:val="28"/>
         </w:rPr>
-        <w:t>$ ls /manu/movies</w:t>
+        <w:t>$ ls /</w:t>
+      </w:r>
+      <w:proofErr w:type="spellStart"/>
+      <w:r>
+        <w:rPr>
+          <w:sz w:val="28"/>
+          <w:szCs w:val="28"/>
+        </w:rPr>
+        <w:t>manu</w:t>
+      </w:r>
+      <w:proofErr w:type="spellEnd"/>
+      <w:r>
+        <w:rPr>
+          <w:sz w:val="28"/>
+          <w:szCs w:val="28"/>
+        </w:rPr>
+        <w:t>/movies</w:t>
       </w:r>
     </w:p>
     <w:p>
@@ -1154,22 +1306,54 @@
           <w:sz w:val="28"/>
           <w:szCs w:val="28"/>
         </w:rPr>
-        <w:t>ls is a quite useful tool, it also shows you detailed information about the files and directories you are looking at.</w:t>
-      </w:r>
-    </w:p>
-    <w:p>
-      <w:pPr>
-        <w:rPr>
-          <w:sz w:val="28"/>
-          <w:szCs w:val="28"/>
-        </w:rPr>
-      </w:pPr>
-      <w:r>
-        <w:rPr>
-          <w:sz w:val="28"/>
-          <w:szCs w:val="28"/>
-        </w:rPr>
-        <w:t>Also note that not all files in a directory will be visible. Filenames that start with . are hidden, you can view them however with the ls command and pass the -a flag to it (a for all).</w:t>
+        <w:t xml:space="preserve">ls is a quite useful </w:t>
+      </w:r>
+      <w:proofErr w:type="gramStart"/>
+      <w:r>
+        <w:rPr>
+          <w:sz w:val="28"/>
+          <w:szCs w:val="28"/>
+        </w:rPr>
+        <w:t>tool,</w:t>
+      </w:r>
+      <w:proofErr w:type="gramEnd"/>
+      <w:r>
+        <w:rPr>
+          <w:sz w:val="28"/>
+          <w:szCs w:val="28"/>
+        </w:rPr>
+        <w:t xml:space="preserve"> it also shows you detailed information about the files and directories you are looking at.</w:t>
+      </w:r>
+    </w:p>
+    <w:p>
+      <w:pPr>
+        <w:rPr>
+          <w:sz w:val="28"/>
+          <w:szCs w:val="28"/>
+        </w:rPr>
+      </w:pPr>
+      <w:r>
+        <w:rPr>
+          <w:sz w:val="28"/>
+          <w:szCs w:val="28"/>
+        </w:rPr>
+        <w:t xml:space="preserve">Also note that not all files in a directory will be visible. Filenames that start </w:t>
+      </w:r>
+      <w:proofErr w:type="gramStart"/>
+      <w:r>
+        <w:rPr>
+          <w:sz w:val="28"/>
+          <w:szCs w:val="28"/>
+        </w:rPr>
+        <w:t>with .</w:t>
+      </w:r>
+      <w:proofErr w:type="gramEnd"/>
+      <w:r>
+        <w:rPr>
+          <w:sz w:val="28"/>
+          <w:szCs w:val="28"/>
+        </w:rPr>
+        <w:t xml:space="preserve"> are hidden, you can view them however with the ls command and pass the -a flag to it (a for all).</w:t>
       </w:r>
     </w:p>
     <w:p>
@@ -1250,22 +1434,54 @@
           <w:szCs w:val="28"/>
         </w:rPr>
         <w:lastRenderedPageBreak/>
-        <w:t>ls is a quite useful tool, it also shows you detailed information about the files and directories you are looking at.</w:t>
-      </w:r>
-    </w:p>
-    <w:p>
-      <w:pPr>
-        <w:rPr>
-          <w:sz w:val="28"/>
-          <w:szCs w:val="28"/>
-        </w:rPr>
-      </w:pPr>
-      <w:r>
-        <w:rPr>
-          <w:sz w:val="28"/>
-          <w:szCs w:val="28"/>
-        </w:rPr>
-        <w:t>Also note that not all files in a directory will be visible. Filenames that start with . are hidden, you can view them however with the ls command and pass the -a flag to it (a for all).</w:t>
+        <w:t xml:space="preserve">ls is a quite useful </w:t>
+      </w:r>
+      <w:proofErr w:type="gramStart"/>
+      <w:r>
+        <w:rPr>
+          <w:sz w:val="28"/>
+          <w:szCs w:val="28"/>
+        </w:rPr>
+        <w:t>tool,</w:t>
+      </w:r>
+      <w:proofErr w:type="gramEnd"/>
+      <w:r>
+        <w:rPr>
+          <w:sz w:val="28"/>
+          <w:szCs w:val="28"/>
+        </w:rPr>
+        <w:t xml:space="preserve"> it also shows you detailed information about the files and directories you are looking at.</w:t>
+      </w:r>
+    </w:p>
+    <w:p>
+      <w:pPr>
+        <w:rPr>
+          <w:sz w:val="28"/>
+          <w:szCs w:val="28"/>
+        </w:rPr>
+      </w:pPr>
+      <w:r>
+        <w:rPr>
+          <w:sz w:val="28"/>
+          <w:szCs w:val="28"/>
+        </w:rPr>
+        <w:t xml:space="preserve">Also note that not all files in a directory will be visible. Filenames that start </w:t>
+      </w:r>
+      <w:proofErr w:type="gramStart"/>
+      <w:r>
+        <w:rPr>
+          <w:sz w:val="28"/>
+          <w:szCs w:val="28"/>
+        </w:rPr>
+        <w:t>with .</w:t>
+      </w:r>
+      <w:proofErr w:type="gramEnd"/>
+      <w:r>
+        <w:rPr>
+          <w:sz w:val="28"/>
+          <w:szCs w:val="28"/>
+        </w:rPr>
+        <w:t xml:space="preserve"> are hidden, you can view them however with the ls command and pass the -a flag to it (a for all).</w:t>
       </w:r>
     </w:p>
     <w:p>
@@ -1580,8 +1796,17 @@
           <w:sz w:val="28"/>
           <w:szCs w:val="28"/>
         </w:rPr>
-        <w:t>$ touch mysuperduperfile</w:t>
-      </w:r>
+        <w:t xml:space="preserve">$ touch </w:t>
+      </w:r>
+      <w:proofErr w:type="spellStart"/>
+      <w:r>
+        <w:rPr>
+          <w:sz w:val="28"/>
+          <w:szCs w:val="28"/>
+        </w:rPr>
+        <w:t>mysuperduperfile</w:t>
+      </w:r>
+      <w:proofErr w:type="spellEnd"/>
     </w:p>
     <w:p>
       <w:pPr>
@@ -1610,7 +1835,23 @@
           <w:sz w:val="28"/>
           <w:szCs w:val="28"/>
         </w:rPr>
-        <w:t>Touch is also used to change timestamps on existing files and directories. Give it a try, do an ls -l on a file and note the timestamp, then touch that file and it will update the timestamp.</w:t>
+        <w:t xml:space="preserve">Touch is also used to change timestamps on existing files and directories. Give it a try, do </w:t>
+      </w:r>
+      <w:proofErr w:type="gramStart"/>
+      <w:r>
+        <w:rPr>
+          <w:sz w:val="28"/>
+          <w:szCs w:val="28"/>
+        </w:rPr>
+        <w:t>an</w:t>
+      </w:r>
+      <w:proofErr w:type="gramEnd"/>
+      <w:r>
+        <w:rPr>
+          <w:sz w:val="28"/>
+          <w:szCs w:val="28"/>
+        </w:rPr>
+        <w:t xml:space="preserve"> ls -l on a file and note the timestamp, then touch that file and it will update the timestamp.</w:t>
       </w:r>
     </w:p>
     <w:p>
@@ -2213,7 +2454,23 @@
           <w:szCs w:val="28"/>
         </w:rPr>
         <w:lastRenderedPageBreak/>
-        <w:t>/search - You can search for specific text inside the text document. Prefacing the words you want to search with /</w:t>
+        <w:t>/</w:t>
+      </w:r>
+      <w:proofErr w:type="gramStart"/>
+      <w:r>
+        <w:rPr>
+          <w:sz w:val="28"/>
+          <w:szCs w:val="28"/>
+        </w:rPr>
+        <w:t>search</w:t>
+      </w:r>
+      <w:proofErr w:type="gramEnd"/>
+      <w:r>
+        <w:rPr>
+          <w:sz w:val="28"/>
+          <w:szCs w:val="28"/>
+        </w:rPr>
+        <w:t xml:space="preserve"> - You can search for specific text inside the text document. Prefacing the words you want to search with /</w:t>
       </w:r>
     </w:p>
     <w:p>
@@ -2360,7 +2617,23 @@
           <w:sz w:val="28"/>
           <w:szCs w:val="28"/>
         </w:rPr>
-        <w:t>Want to run the previous command without typing it again? Use !!. If you typed cat file1 and want to run it again, you can actually just go !! and it will run the last command you ran.</w:t>
+        <w:t xml:space="preserve">Want to run the previous command without typing it again? </w:t>
+      </w:r>
+      <w:proofErr w:type="gramStart"/>
+      <w:r>
+        <w:rPr>
+          <w:sz w:val="28"/>
+          <w:szCs w:val="28"/>
+        </w:rPr>
+        <w:t>Use !</w:t>
+      </w:r>
+      <w:proofErr w:type="gramEnd"/>
+      <w:r>
+        <w:rPr>
+          <w:sz w:val="28"/>
+          <w:szCs w:val="28"/>
+        </w:rPr>
+        <w:t>!. If you typed cat file1 and want to run it again, you can actually just go !! and it will run the last command you ran.</w:t>
       </w:r>
     </w:p>
     <w:p>
@@ -2390,7 +2663,23 @@
           <w:sz w:val="28"/>
           <w:szCs w:val="28"/>
         </w:rPr>
-        <w:t>Our terminal is getting a little cluttered no? Let’s do a little cleanup, use the clear command to clear up your display.</w:t>
+        <w:t xml:space="preserve">Our terminal is getting a little </w:t>
+      </w:r>
+      <w:proofErr w:type="gramStart"/>
+      <w:r>
+        <w:rPr>
+          <w:sz w:val="28"/>
+          <w:szCs w:val="28"/>
+        </w:rPr>
+        <w:t>cluttered</w:t>
+      </w:r>
+      <w:proofErr w:type="gramEnd"/>
+      <w:r>
+        <w:rPr>
+          <w:sz w:val="28"/>
+          <w:szCs w:val="28"/>
+        </w:rPr>
+        <w:t xml:space="preserve"> no? Let’s do a little cleanup, use the clear command to clear up your display.</w:t>
       </w:r>
     </w:p>
     <w:p>
@@ -2420,22 +2709,54 @@
           <w:sz w:val="28"/>
           <w:szCs w:val="28"/>
         </w:rPr>
-        <w:t>There that looks better doesn’t it?</w:t>
-      </w:r>
-    </w:p>
-    <w:p>
-      <w:pPr>
-        <w:rPr>
-          <w:sz w:val="28"/>
-          <w:szCs w:val="28"/>
-        </w:rPr>
-      </w:pPr>
-      <w:r>
-        <w:rPr>
-          <w:sz w:val="28"/>
-          <w:szCs w:val="28"/>
-        </w:rPr>
-        <w:t xml:space="preserve">While we are talking about useful things, one of the most useful features in any command-line environment is tab completion. If you start typing the beginning of a command, file, directory, etc and hit the Tab key, it will autocomplete based on what it finds in the directory you are searching as long as you don’t have any other files that start with those letters. For example if you were trying </w:t>
+        <w:t xml:space="preserve">There that looks </w:t>
+      </w:r>
+      <w:proofErr w:type="gramStart"/>
+      <w:r>
+        <w:rPr>
+          <w:sz w:val="28"/>
+          <w:szCs w:val="28"/>
+        </w:rPr>
+        <w:t>better</w:t>
+      </w:r>
+      <w:proofErr w:type="gramEnd"/>
+      <w:r>
+        <w:rPr>
+          <w:sz w:val="28"/>
+          <w:szCs w:val="28"/>
+        </w:rPr>
+        <w:t xml:space="preserve"> doesn’t it?</w:t>
+      </w:r>
+    </w:p>
+    <w:p>
+      <w:pPr>
+        <w:rPr>
+          <w:sz w:val="28"/>
+          <w:szCs w:val="28"/>
+        </w:rPr>
+      </w:pPr>
+      <w:r>
+        <w:rPr>
+          <w:sz w:val="28"/>
+          <w:szCs w:val="28"/>
+        </w:rPr>
+        <w:t xml:space="preserve">While we are talking about useful things, one of the most useful features in any command-line environment is tab completion. If you start typing the beginning of a command, file, directory, etc and hit the Tab key, it will autocomplete based on what it finds in the directory you are searching as long as you don’t have any other files that start with those letters. For </w:t>
+      </w:r>
+      <w:proofErr w:type="gramStart"/>
+      <w:r>
+        <w:rPr>
+          <w:sz w:val="28"/>
+          <w:szCs w:val="28"/>
+        </w:rPr>
+        <w:t>example</w:t>
+      </w:r>
+      <w:proofErr w:type="gramEnd"/>
+      <w:r>
+        <w:rPr>
+          <w:sz w:val="28"/>
+          <w:szCs w:val="28"/>
+        </w:rPr>
+        <w:t xml:space="preserve"> if you were trying </w:t>
       </w:r>
       <w:r>
         <w:rPr>
@@ -2509,33 +2830,82 @@
           <w:sz w:val="28"/>
           <w:szCs w:val="28"/>
         </w:rPr>
-        <w:t>$cp &lt;source file location&gt;  &lt;destination to copy path&gt;</w:t>
-      </w:r>
-    </w:p>
-    <w:p>
-      <w:pPr>
-        <w:rPr>
-          <w:sz w:val="28"/>
-          <w:szCs w:val="28"/>
-        </w:rPr>
-      </w:pPr>
-      <w:r>
-        <w:rPr>
-          <w:sz w:val="28"/>
-          <w:szCs w:val="28"/>
-        </w:rPr>
-        <w:t>$ cp cp manu1.txt /manu/movies</w:t>
-      </w:r>
-    </w:p>
-    <w:p>
-      <w:pPr>
-        <w:rPr>
-          <w:sz w:val="28"/>
-          <w:szCs w:val="28"/>
-        </w:rPr>
-      </w:pPr>
-      <w:r>
-        <w:rPr>
+        <w:t>$cp &lt;source file location</w:t>
+      </w:r>
+      <w:proofErr w:type="gramStart"/>
+      <w:r>
+        <w:rPr>
+          <w:sz w:val="28"/>
+          <w:szCs w:val="28"/>
+        </w:rPr>
+        <w:t>&gt;  &lt;</w:t>
+      </w:r>
+      <w:proofErr w:type="gramEnd"/>
+      <w:r>
+        <w:rPr>
+          <w:sz w:val="28"/>
+          <w:szCs w:val="28"/>
+        </w:rPr>
+        <w:t>destination to copy path&gt;</w:t>
+      </w:r>
+    </w:p>
+    <w:p>
+      <w:pPr>
+        <w:rPr>
+          <w:sz w:val="28"/>
+          <w:szCs w:val="28"/>
+        </w:rPr>
+      </w:pPr>
+      <w:r>
+        <w:rPr>
+          <w:sz w:val="28"/>
+          <w:szCs w:val="28"/>
+        </w:rPr>
+        <w:t xml:space="preserve">$ cp </w:t>
+      </w:r>
+      <w:proofErr w:type="spellStart"/>
+      <w:r>
+        <w:rPr>
+          <w:sz w:val="28"/>
+          <w:szCs w:val="28"/>
+        </w:rPr>
+        <w:t>cp</w:t>
+      </w:r>
+      <w:proofErr w:type="spellEnd"/>
+      <w:r>
+        <w:rPr>
+          <w:sz w:val="28"/>
+          <w:szCs w:val="28"/>
+        </w:rPr>
+        <w:t xml:space="preserve"> manu1.txt /</w:t>
+      </w:r>
+      <w:proofErr w:type="spellStart"/>
+      <w:r>
+        <w:rPr>
+          <w:sz w:val="28"/>
+          <w:szCs w:val="28"/>
+        </w:rPr>
+        <w:t>manu</w:t>
+      </w:r>
+      <w:proofErr w:type="spellEnd"/>
+      <w:r>
+        <w:rPr>
+          <w:sz w:val="28"/>
+          <w:szCs w:val="28"/>
+        </w:rPr>
+        <w:t>/movies</w:t>
+      </w:r>
+    </w:p>
+    <w:p>
+      <w:pPr>
+        <w:rPr>
+          <w:sz w:val="28"/>
+          <w:szCs w:val="28"/>
+        </w:rPr>
+      </w:pPr>
+      <w:r>
+        <w:rPr>
+          <w:noProof/>
           <w:sz w:val="28"/>
           <w:szCs w:val="28"/>
         </w:rPr>
@@ -2595,22 +2965,54 @@
           <w:sz w:val="28"/>
           <w:szCs w:val="28"/>
         </w:rPr>
-        <w:t xml:space="preserve"> is the file you want to copy and /manu/movies is where you are copying the file to.</w:t>
-      </w:r>
-    </w:p>
-    <w:p>
-      <w:pPr>
-        <w:rPr>
-          <w:sz w:val="28"/>
-          <w:szCs w:val="28"/>
-        </w:rPr>
-      </w:pPr>
-      <w:r>
-        <w:rPr>
-          <w:sz w:val="28"/>
-          <w:szCs w:val="28"/>
-        </w:rPr>
-        <w:t>You can copy multiple files and directories as well as use wildcards. A wildcard is a character that can be substituted for a pattern based selection, giving you more flexibility with searches. You can use wildcards in every command for more flexibility.</w:t>
+        <w:t xml:space="preserve"> is the file you want to copy and /</w:t>
+      </w:r>
+      <w:proofErr w:type="spellStart"/>
+      <w:r>
+        <w:rPr>
+          <w:sz w:val="28"/>
+          <w:szCs w:val="28"/>
+        </w:rPr>
+        <w:t>manu</w:t>
+      </w:r>
+      <w:proofErr w:type="spellEnd"/>
+      <w:r>
+        <w:rPr>
+          <w:sz w:val="28"/>
+          <w:szCs w:val="28"/>
+        </w:rPr>
+        <w:t>/movies is where you are copying the file to.</w:t>
+      </w:r>
+    </w:p>
+    <w:p>
+      <w:pPr>
+        <w:rPr>
+          <w:sz w:val="28"/>
+          <w:szCs w:val="28"/>
+        </w:rPr>
+      </w:pPr>
+      <w:r>
+        <w:rPr>
+          <w:sz w:val="28"/>
+          <w:szCs w:val="28"/>
+        </w:rPr>
+        <w:t xml:space="preserve">You can copy multiple files and directories as well as use wildcards. A wildcard is a character that can be substituted for a </w:t>
+      </w:r>
+      <w:proofErr w:type="gramStart"/>
+      <w:r>
+        <w:rPr>
+          <w:sz w:val="28"/>
+          <w:szCs w:val="28"/>
+        </w:rPr>
+        <w:t>pattern based</w:t>
+      </w:r>
+      <w:proofErr w:type="gramEnd"/>
+      <w:r>
+        <w:rPr>
+          <w:sz w:val="28"/>
+          <w:szCs w:val="28"/>
+        </w:rPr>
+        <w:t xml:space="preserve"> selection, giving you more flexibility with searches. You can use wildcards in every command for more flexibility.</w:t>
       </w:r>
     </w:p>
     <w:p>
@@ -2629,7 +3031,23 @@
           <w:sz w:val="28"/>
           <w:szCs w:val="28"/>
         </w:rPr>
-        <w:t>* the wildcard of wildcards, it's used to represent all single characters or any string.</w:t>
+        <w:t xml:space="preserve">* </w:t>
+      </w:r>
+      <w:proofErr w:type="gramStart"/>
+      <w:r>
+        <w:rPr>
+          <w:sz w:val="28"/>
+          <w:szCs w:val="28"/>
+        </w:rPr>
+        <w:t>the</w:t>
+      </w:r>
+      <w:proofErr w:type="gramEnd"/>
+      <w:r>
+        <w:rPr>
+          <w:sz w:val="28"/>
+          <w:szCs w:val="28"/>
+        </w:rPr>
+        <w:t xml:space="preserve"> wildcard of wildcards, it's used to represent all single characters or any string.</w:t>
       </w:r>
     </w:p>
     <w:p>
@@ -2677,6 +3095,7 @@
           <w:szCs w:val="28"/>
         </w:rPr>
       </w:pPr>
+      <w:proofErr w:type="gramStart"/>
       <w:r>
         <w:rPr>
           <w:sz w:val="28"/>
@@ -2689,7 +3108,47 @@
           <w:sz w:val="28"/>
           <w:szCs w:val="28"/>
         </w:rPr>
-        <w:t xml:space="preserve"> cp manu*.txt /manu/movies/Hawai/</w:t>
+        <w:t xml:space="preserve"> cp</w:t>
+      </w:r>
+      <w:proofErr w:type="gramEnd"/>
+      <w:r>
+        <w:rPr>
+          <w:sz w:val="28"/>
+          <w:szCs w:val="28"/>
+        </w:rPr>
+        <w:t xml:space="preserve"> manu*.txt /</w:t>
+      </w:r>
+      <w:proofErr w:type="spellStart"/>
+      <w:r>
+        <w:rPr>
+          <w:sz w:val="28"/>
+          <w:szCs w:val="28"/>
+        </w:rPr>
+        <w:t>manu</w:t>
+      </w:r>
+      <w:proofErr w:type="spellEnd"/>
+      <w:r>
+        <w:rPr>
+          <w:sz w:val="28"/>
+          <w:szCs w:val="28"/>
+        </w:rPr>
+        <w:t>/movies/</w:t>
+      </w:r>
+      <w:proofErr w:type="spellStart"/>
+      <w:r>
+        <w:rPr>
+          <w:sz w:val="28"/>
+          <w:szCs w:val="28"/>
+        </w:rPr>
+        <w:t>Hawai</w:t>
+      </w:r>
+      <w:proofErr w:type="spellEnd"/>
+      <w:r>
+        <w:rPr>
+          <w:sz w:val="28"/>
+          <w:szCs w:val="28"/>
+        </w:rPr>
+        <w:t>/</w:t>
       </w:r>
     </w:p>
     <w:p>
@@ -2716,6 +3175,7 @@
       </w:pPr>
       <w:r>
         <w:rPr>
+          <w:noProof/>
           <w:sz w:val="28"/>
           <w:szCs w:val="28"/>
         </w:rPr>
@@ -2800,7 +3260,39 @@
           <w:sz w:val="28"/>
           <w:szCs w:val="28"/>
         </w:rPr>
-        <w:t>Try to do a cp on a directory that contains a couple of files to your Documents directory. Didn’t work did it? Well that’s because you’ll need to copy over the files and directories inside as well with -r command.</w:t>
+        <w:t xml:space="preserve">Try to do a cp on a directory that contains a couple of files to your Documents directory. Didn’t </w:t>
+      </w:r>
+      <w:proofErr w:type="gramStart"/>
+      <w:r>
+        <w:rPr>
+          <w:sz w:val="28"/>
+          <w:szCs w:val="28"/>
+        </w:rPr>
+        <w:t>work</w:t>
+      </w:r>
+      <w:proofErr w:type="gramEnd"/>
+      <w:r>
+        <w:rPr>
+          <w:sz w:val="28"/>
+          <w:szCs w:val="28"/>
+        </w:rPr>
+        <w:t xml:space="preserve"> did it? </w:t>
+      </w:r>
+      <w:proofErr w:type="gramStart"/>
+      <w:r>
+        <w:rPr>
+          <w:sz w:val="28"/>
+          <w:szCs w:val="28"/>
+        </w:rPr>
+        <w:t>Well</w:t>
+      </w:r>
+      <w:proofErr w:type="gramEnd"/>
+      <w:r>
+        <w:rPr>
+          <w:sz w:val="28"/>
+          <w:szCs w:val="28"/>
+        </w:rPr>
+        <w:t xml:space="preserve"> that’s because you’ll need to copy over the files and directories inside as well with -r command.</w:t>
       </w:r>
     </w:p>
     <w:p>
@@ -2822,26 +3314,36 @@
           <w:sz w:val="28"/>
           <w:szCs w:val="28"/>
         </w:rPr>
-        <w:t>cp -r home/ /manu</w:t>
-      </w:r>
-    </w:p>
-    <w:p>
-      <w:pPr>
-        <w:rPr>
-          <w:sz w:val="28"/>
-          <w:szCs w:val="28"/>
-        </w:rPr>
-      </w:pPr>
-    </w:p>
-    <w:p>
-      <w:pPr>
-        <w:rPr>
-          <w:sz w:val="28"/>
-          <w:szCs w:val="28"/>
-        </w:rPr>
-      </w:pPr>
-      <w:r>
-        <w:rPr>
+        <w:t>cp -r home/ /</w:t>
+      </w:r>
+      <w:proofErr w:type="spellStart"/>
+      <w:r>
+        <w:rPr>
+          <w:sz w:val="28"/>
+          <w:szCs w:val="28"/>
+        </w:rPr>
+        <w:t>manu</w:t>
+      </w:r>
+      <w:proofErr w:type="spellEnd"/>
+    </w:p>
+    <w:p>
+      <w:pPr>
+        <w:rPr>
+          <w:sz w:val="28"/>
+          <w:szCs w:val="28"/>
+        </w:rPr>
+      </w:pPr>
+    </w:p>
+    <w:p>
+      <w:pPr>
+        <w:rPr>
+          <w:sz w:val="28"/>
+          <w:szCs w:val="28"/>
+        </w:rPr>
+      </w:pPr>
+      <w:r>
+        <w:rPr>
+          <w:noProof/>
           <w:sz w:val="28"/>
           <w:szCs w:val="28"/>
         </w:rPr>
@@ -2894,33 +3396,98 @@
           <w:sz w:val="28"/>
           <w:szCs w:val="28"/>
         </w:rPr>
-        <w:t>One thing to note, if you copy a file over to a directory that has the same filename, the file will be overwritten with whatever you are copying over. This is no bueno if you have a file that you don’t want to get accidentally overwritten. You can use the -i flag (interactive) to prompt you before overwriting a file.</w:t>
-      </w:r>
-    </w:p>
-    <w:p>
-      <w:pPr>
-        <w:rPr>
-          <w:sz w:val="28"/>
-          <w:szCs w:val="28"/>
-        </w:rPr>
-      </w:pPr>
-      <w:r>
-        <w:rPr>
-          <w:sz w:val="28"/>
-          <w:szCs w:val="28"/>
-        </w:rPr>
-        <w:t>$ cp -i mycoolfile /home/pete/Pictures</w:t>
-      </w:r>
-    </w:p>
-    <w:p>
-      <w:pPr>
-        <w:rPr>
-          <w:sz w:val="28"/>
-          <w:szCs w:val="28"/>
-        </w:rPr>
-      </w:pPr>
-      <w:r>
-        <w:rPr>
+        <w:t>One thing to note, if you copy a file over to a directory that has the same filename, the file will be overwritten with whatever you are copying over. This is no bueno if you have a file that you don’t want to get accidentally overwritten. You can use the -</w:t>
+      </w:r>
+      <w:proofErr w:type="spellStart"/>
+      <w:r>
+        <w:rPr>
+          <w:sz w:val="28"/>
+          <w:szCs w:val="28"/>
+        </w:rPr>
+        <w:t>i</w:t>
+      </w:r>
+      <w:proofErr w:type="spellEnd"/>
+      <w:r>
+        <w:rPr>
+          <w:sz w:val="28"/>
+          <w:szCs w:val="28"/>
+        </w:rPr>
+        <w:t xml:space="preserve"> flag (interactive) to prompt you before overwriting a file.</w:t>
+      </w:r>
+    </w:p>
+    <w:p>
+      <w:pPr>
+        <w:rPr>
+          <w:sz w:val="28"/>
+          <w:szCs w:val="28"/>
+        </w:rPr>
+      </w:pPr>
+      <w:r>
+        <w:rPr>
+          <w:sz w:val="28"/>
+          <w:szCs w:val="28"/>
+        </w:rPr>
+        <w:t>$ cp -</w:t>
+      </w:r>
+      <w:proofErr w:type="spellStart"/>
+      <w:r>
+        <w:rPr>
+          <w:sz w:val="28"/>
+          <w:szCs w:val="28"/>
+        </w:rPr>
+        <w:t>i</w:t>
+      </w:r>
+      <w:proofErr w:type="spellEnd"/>
+      <w:r>
+        <w:rPr>
+          <w:sz w:val="28"/>
+          <w:szCs w:val="28"/>
+        </w:rPr>
+        <w:t xml:space="preserve"> </w:t>
+      </w:r>
+      <w:proofErr w:type="spellStart"/>
+      <w:r>
+        <w:rPr>
+          <w:sz w:val="28"/>
+          <w:szCs w:val="28"/>
+        </w:rPr>
+        <w:t>mycoolfile</w:t>
+      </w:r>
+      <w:proofErr w:type="spellEnd"/>
+      <w:r>
+        <w:rPr>
+          <w:sz w:val="28"/>
+          <w:szCs w:val="28"/>
+        </w:rPr>
+        <w:t xml:space="preserve"> /home/</w:t>
+      </w:r>
+      <w:proofErr w:type="spellStart"/>
+      <w:r>
+        <w:rPr>
+          <w:sz w:val="28"/>
+          <w:szCs w:val="28"/>
+        </w:rPr>
+        <w:t>pete</w:t>
+      </w:r>
+      <w:proofErr w:type="spellEnd"/>
+      <w:r>
+        <w:rPr>
+          <w:sz w:val="28"/>
+          <w:szCs w:val="28"/>
+        </w:rPr>
+        <w:t>/Pictures</w:t>
+      </w:r>
+    </w:p>
+    <w:p>
+      <w:pPr>
+        <w:rPr>
+          <w:sz w:val="28"/>
+          <w:szCs w:val="28"/>
+        </w:rPr>
+      </w:pPr>
+      <w:r>
+        <w:rPr>
+          <w:noProof/>
           <w:sz w:val="28"/>
           <w:szCs w:val="28"/>
         </w:rPr>
@@ -3038,8 +3605,33 @@
           <w:sz w:val="28"/>
           <w:szCs w:val="28"/>
         </w:rPr>
-        <w:t>$ mv oldfile newfile</w:t>
-      </w:r>
+        <w:t xml:space="preserve">$ mv </w:t>
+      </w:r>
+      <w:proofErr w:type="spellStart"/>
+      <w:r>
+        <w:rPr>
+          <w:sz w:val="28"/>
+          <w:szCs w:val="28"/>
+        </w:rPr>
+        <w:t>oldfile</w:t>
+      </w:r>
+      <w:proofErr w:type="spellEnd"/>
+      <w:r>
+        <w:rPr>
+          <w:sz w:val="28"/>
+          <w:szCs w:val="28"/>
+        </w:rPr>
+        <w:t xml:space="preserve"> </w:t>
+      </w:r>
+      <w:proofErr w:type="spellStart"/>
+      <w:r>
+        <w:rPr>
+          <w:sz w:val="28"/>
+          <w:szCs w:val="28"/>
+        </w:rPr>
+        <w:t>newfile</w:t>
+      </w:r>
+      <w:proofErr w:type="spellEnd"/>
     </w:p>
     <w:p>
       <w:pPr>
@@ -3068,7 +3660,23 @@
           <w:sz w:val="28"/>
           <w:szCs w:val="28"/>
         </w:rPr>
-        <w:t>$ mv file2 /home/pete/Documents</w:t>
+        <w:t>$ mv file2 /home/</w:t>
+      </w:r>
+      <w:proofErr w:type="spellStart"/>
+      <w:r>
+        <w:rPr>
+          <w:sz w:val="28"/>
+          <w:szCs w:val="28"/>
+        </w:rPr>
+        <w:t>pete</w:t>
+      </w:r>
+      <w:proofErr w:type="spellEnd"/>
+      <w:r>
+        <w:rPr>
+          <w:sz w:val="28"/>
+          <w:szCs w:val="28"/>
+        </w:rPr>
+        <w:t>/Documents</w:t>
       </w:r>
     </w:p>
     <w:p>
@@ -3098,8 +3706,17 @@
           <w:sz w:val="28"/>
           <w:szCs w:val="28"/>
         </w:rPr>
-        <w:t>$ mv file_1 file_2 /somedirectory</w:t>
-      </w:r>
+        <w:t>$ mv file_1 file_2 /</w:t>
+      </w:r>
+      <w:proofErr w:type="spellStart"/>
+      <w:r>
+        <w:rPr>
+          <w:sz w:val="28"/>
+          <w:szCs w:val="28"/>
+        </w:rPr>
+        <w:t>somedirectory</w:t>
+      </w:r>
+      <w:proofErr w:type="spellEnd"/>
     </w:p>
     <w:p>
       <w:pPr>
@@ -3143,22 +3760,70 @@
           <w:sz w:val="28"/>
           <w:szCs w:val="28"/>
         </w:rPr>
-        <w:t>Like cp, if you mv a file or directory it will overwrite anything in the same directory. So you can use the -i flag to prompt you before overwriting anything.</w:t>
-      </w:r>
-    </w:p>
-    <w:p>
-      <w:pPr>
-        <w:rPr>
-          <w:sz w:val="28"/>
-          <w:szCs w:val="28"/>
-        </w:rPr>
-      </w:pPr>
-      <w:r>
-        <w:rPr>
-          <w:sz w:val="28"/>
-          <w:szCs w:val="28"/>
-        </w:rPr>
-        <w:t>mv -i directory1 directory2</w:t>
+        <w:t xml:space="preserve">Like cp, if you mv a file or directory it will overwrite anything in the same directory. </w:t>
+      </w:r>
+      <w:proofErr w:type="gramStart"/>
+      <w:r>
+        <w:rPr>
+          <w:sz w:val="28"/>
+          <w:szCs w:val="28"/>
+        </w:rPr>
+        <w:t>So</w:t>
+      </w:r>
+      <w:proofErr w:type="gramEnd"/>
+      <w:r>
+        <w:rPr>
+          <w:sz w:val="28"/>
+          <w:szCs w:val="28"/>
+        </w:rPr>
+        <w:t xml:space="preserve"> you can use the -</w:t>
+      </w:r>
+      <w:proofErr w:type="spellStart"/>
+      <w:r>
+        <w:rPr>
+          <w:sz w:val="28"/>
+          <w:szCs w:val="28"/>
+        </w:rPr>
+        <w:t>i</w:t>
+      </w:r>
+      <w:proofErr w:type="spellEnd"/>
+      <w:r>
+        <w:rPr>
+          <w:sz w:val="28"/>
+          <w:szCs w:val="28"/>
+        </w:rPr>
+        <w:t xml:space="preserve"> flag to prompt you before overwriting anything.</w:t>
+      </w:r>
+    </w:p>
+    <w:p>
+      <w:pPr>
+        <w:rPr>
+          <w:sz w:val="28"/>
+          <w:szCs w:val="28"/>
+        </w:rPr>
+      </w:pPr>
+      <w:r>
+        <w:rPr>
+          <w:sz w:val="28"/>
+          <w:szCs w:val="28"/>
+        </w:rPr>
+        <w:t>mv -</w:t>
+      </w:r>
+      <w:proofErr w:type="spellStart"/>
+      <w:r>
+        <w:rPr>
+          <w:sz w:val="28"/>
+          <w:szCs w:val="28"/>
+        </w:rPr>
+        <w:t>i</w:t>
+      </w:r>
+      <w:proofErr w:type="spellEnd"/>
+      <w:r>
+        <w:rPr>
+          <w:sz w:val="28"/>
+          <w:szCs w:val="28"/>
+        </w:rPr>
+        <w:t xml:space="preserve"> directory1 directory2</w:t>
       </w:r>
     </w:p>
     <w:p>
@@ -3200,6 +3865,7 @@
       </w:pPr>
       <w:r>
         <w:rPr>
+          <w:noProof/>
           <w:sz w:val="28"/>
           <w:szCs w:val="28"/>
         </w:rPr>
@@ -3249,6 +3915,7 @@
       </w:pPr>
       <w:r>
         <w:rPr>
+          <w:noProof/>
           <w:sz w:val="28"/>
           <w:szCs w:val="28"/>
         </w:rPr>
@@ -3312,6 +3979,7 @@
           <w:szCs w:val="28"/>
         </w:rPr>
       </w:pPr>
+      <w:proofErr w:type="spellStart"/>
       <w:r>
         <w:rPr>
           <w:b/>
@@ -3319,48 +3987,107 @@
           <w:sz w:val="28"/>
           <w:szCs w:val="28"/>
         </w:rPr>
-        <w:t>mkdir (Make Directory)</w:t>
-      </w:r>
-    </w:p>
-    <w:p>
-      <w:pPr>
-        <w:rPr>
-          <w:sz w:val="28"/>
-          <w:szCs w:val="28"/>
-        </w:rPr>
-      </w:pPr>
-      <w:r>
-        <w:rPr>
-          <w:sz w:val="28"/>
-          <w:szCs w:val="28"/>
-        </w:rPr>
-        <w:t>We’re gonna need some directories to store all these files we’ve been working on. The mkdir command (Make Directory) is useful for that, it will create a directory if it doesn’t already exist. You can even make multiple directories at the same time.</w:t>
-      </w:r>
-    </w:p>
-    <w:p>
-      <w:pPr>
-        <w:rPr>
-          <w:sz w:val="28"/>
-          <w:szCs w:val="28"/>
-        </w:rPr>
-      </w:pPr>
-      <w:r>
-        <w:rPr>
-          <w:sz w:val="28"/>
-          <w:szCs w:val="28"/>
-        </w:rPr>
-        <w:t>$ mkdir books paintings</w:t>
-      </w:r>
-    </w:p>
-    <w:p>
-      <w:pPr>
-        <w:rPr>
-          <w:sz w:val="28"/>
-          <w:szCs w:val="28"/>
-        </w:rPr>
-      </w:pPr>
-      <w:r>
-        <w:rPr>
+        <w:t>mkdir</w:t>
+      </w:r>
+      <w:proofErr w:type="spellEnd"/>
+      <w:r>
+        <w:rPr>
+          <w:b/>
+          <w:bCs/>
+          <w:sz w:val="28"/>
+          <w:szCs w:val="28"/>
+        </w:rPr>
+        <w:t xml:space="preserve"> (Make Directory)</w:t>
+      </w:r>
+    </w:p>
+    <w:p>
+      <w:pPr>
+        <w:rPr>
+          <w:sz w:val="28"/>
+          <w:szCs w:val="28"/>
+        </w:rPr>
+      </w:pPr>
+      <w:r>
+        <w:rPr>
+          <w:sz w:val="28"/>
+          <w:szCs w:val="28"/>
+        </w:rPr>
+        <w:t xml:space="preserve">We’re </w:t>
+      </w:r>
+      <w:proofErr w:type="spellStart"/>
+      <w:r>
+        <w:rPr>
+          <w:sz w:val="28"/>
+          <w:szCs w:val="28"/>
+        </w:rPr>
+        <w:t>gonna</w:t>
+      </w:r>
+      <w:proofErr w:type="spellEnd"/>
+      <w:r>
+        <w:rPr>
+          <w:sz w:val="28"/>
+          <w:szCs w:val="28"/>
+        </w:rPr>
+        <w:t xml:space="preserve"> need some directories to store all these files we’ve been working on. The </w:t>
+      </w:r>
+      <w:proofErr w:type="spellStart"/>
+      <w:r>
+        <w:rPr>
+          <w:sz w:val="28"/>
+          <w:szCs w:val="28"/>
+        </w:rPr>
+        <w:t>mkdir</w:t>
+      </w:r>
+      <w:proofErr w:type="spellEnd"/>
+      <w:r>
+        <w:rPr>
+          <w:sz w:val="28"/>
+          <w:szCs w:val="28"/>
+        </w:rPr>
+        <w:t xml:space="preserve"> command (Make Directory) is useful for that, it will create a directory if it doesn’t already exist. You can even make multiple directories at the same time.</w:t>
+      </w:r>
+    </w:p>
+    <w:p>
+      <w:pPr>
+        <w:rPr>
+          <w:sz w:val="28"/>
+          <w:szCs w:val="28"/>
+        </w:rPr>
+      </w:pPr>
+      <w:r>
+        <w:rPr>
+          <w:sz w:val="28"/>
+          <w:szCs w:val="28"/>
+        </w:rPr>
+        <w:t xml:space="preserve">$ </w:t>
+      </w:r>
+      <w:proofErr w:type="spellStart"/>
+      <w:r>
+        <w:rPr>
+          <w:sz w:val="28"/>
+          <w:szCs w:val="28"/>
+        </w:rPr>
+        <w:t>mkdir</w:t>
+      </w:r>
+      <w:proofErr w:type="spellEnd"/>
+      <w:r>
+        <w:rPr>
+          <w:sz w:val="28"/>
+          <w:szCs w:val="28"/>
+        </w:rPr>
+        <w:t xml:space="preserve"> books paintings</w:t>
+      </w:r>
+    </w:p>
+    <w:p>
+      <w:pPr>
+        <w:rPr>
+          <w:sz w:val="28"/>
+          <w:szCs w:val="28"/>
+        </w:rPr>
+      </w:pPr>
+      <w:r>
+        <w:rPr>
+          <w:noProof/>
           <w:sz w:val="28"/>
           <w:szCs w:val="28"/>
         </w:rPr>
@@ -3429,18 +4156,60 @@
           <w:szCs w:val="28"/>
         </w:rPr>
         <w:lastRenderedPageBreak/>
-        <w:t>$ mkdir -p books/hemmingway/favorites</w:t>
-      </w:r>
-    </w:p>
-    <w:p>
-      <w:pPr>
-        <w:rPr>
-          <w:sz w:val="28"/>
-          <w:szCs w:val="28"/>
-        </w:rPr>
-      </w:pPr>
-      <w:r>
-        <w:rPr>
+        <w:t xml:space="preserve">$ </w:t>
+      </w:r>
+      <w:proofErr w:type="spellStart"/>
+      <w:r>
+        <w:rPr>
+          <w:sz w:val="28"/>
+          <w:szCs w:val="28"/>
+        </w:rPr>
+        <w:t>mkdir</w:t>
+      </w:r>
+      <w:proofErr w:type="spellEnd"/>
+      <w:r>
+        <w:rPr>
+          <w:sz w:val="28"/>
+          <w:szCs w:val="28"/>
+        </w:rPr>
+        <w:t xml:space="preserve"> -p books/</w:t>
+      </w:r>
+      <w:proofErr w:type="spellStart"/>
+      <w:r>
+        <w:rPr>
+          <w:sz w:val="28"/>
+          <w:szCs w:val="28"/>
+        </w:rPr>
+        <w:t>hemmingway</w:t>
+      </w:r>
+      <w:proofErr w:type="spellEnd"/>
+      <w:r>
+        <w:rPr>
+          <w:sz w:val="28"/>
+          <w:szCs w:val="28"/>
+        </w:rPr>
+        <w:t>/</w:t>
+      </w:r>
+      <w:proofErr w:type="spellStart"/>
+      <w:r>
+        <w:rPr>
+          <w:sz w:val="28"/>
+          <w:szCs w:val="28"/>
+        </w:rPr>
+        <w:t>favorites</w:t>
+      </w:r>
+      <w:proofErr w:type="spellEnd"/>
+    </w:p>
+    <w:p>
+      <w:pPr>
+        <w:rPr>
+          <w:sz w:val="28"/>
+          <w:szCs w:val="28"/>
+        </w:rPr>
+      </w:pPr>
+      <w:r>
+        <w:rPr>
+          <w:noProof/>
           <w:sz w:val="28"/>
           <w:szCs w:val="28"/>
         </w:rPr>
@@ -3483,6 +4252,11 @@
     </w:p>
     <w:p>
       <w:pPr>
+        <w:pStyle w:val="ListParagraph"/>
+        <w:numPr>
+          <w:ilvl w:val="0"/>
+          <w:numId w:val="2"/>
+        </w:numPr>
         <w:rPr>
           <w:b/>
           <w:bCs/>
@@ -3497,15 +4271,6 @@
           <w:sz w:val="28"/>
           <w:szCs w:val="28"/>
         </w:rPr>
-        <w:t xml:space="preserve">13. </w:t>
-      </w:r>
-      <w:r>
-        <w:rPr>
-          <w:b/>
-          <w:bCs/>
-          <w:sz w:val="28"/>
-          <w:szCs w:val="28"/>
-        </w:rPr>
         <w:t> rm (Remove)</w:t>
       </w:r>
     </w:p>
@@ -3521,7 +4286,23 @@
           <w:sz w:val="28"/>
           <w:szCs w:val="28"/>
         </w:rPr>
-        <w:t>Now I think we have too many files, let’s remove some files. To remove files you can use the rm command. The rm (remove) command is used to delete files and directories.</w:t>
+        <w:t xml:space="preserve">Now I think we have too many files, let’s remove some files. To remove </w:t>
+      </w:r>
+      <w:proofErr w:type="gramStart"/>
+      <w:r>
+        <w:rPr>
+          <w:sz w:val="28"/>
+          <w:szCs w:val="28"/>
+        </w:rPr>
+        <w:t>files</w:t>
+      </w:r>
+      <w:proofErr w:type="gramEnd"/>
+      <w:r>
+        <w:rPr>
+          <w:sz w:val="28"/>
+          <w:szCs w:val="28"/>
+        </w:rPr>
+        <w:t xml:space="preserve"> you can use the rm command. The rm (remove) command is used to delete files and directories.</w:t>
       </w:r>
     </w:p>
     <w:p>
@@ -3548,6 +4329,7 @@
       </w:pPr>
       <w:r>
         <w:rPr>
+          <w:noProof/>
           <w:sz w:val="28"/>
           <w:szCs w:val="28"/>
         </w:rPr>
@@ -3610,12 +4392,21 @@
           <w:szCs w:val="28"/>
         </w:rPr>
       </w:pPr>
-      <w:r>
-        <w:rPr>
-          <w:sz w:val="28"/>
-          <w:szCs w:val="28"/>
-        </w:rPr>
-        <w:t>Fortunately there are some safety measures put into place, so the average joe can’t just remove a bunch of important files. Write-protected files will prompt you for confirmation before deleting them. If a directory is write-protected it will also not be easily removed.</w:t>
+      <w:proofErr w:type="gramStart"/>
+      <w:r>
+        <w:rPr>
+          <w:sz w:val="28"/>
+          <w:szCs w:val="28"/>
+        </w:rPr>
+        <w:t>Fortunately</w:t>
+      </w:r>
+      <w:proofErr w:type="gramEnd"/>
+      <w:r>
+        <w:rPr>
+          <w:sz w:val="28"/>
+          <w:szCs w:val="28"/>
+        </w:rPr>
+        <w:t xml:space="preserve"> there are some safety measures put into place, so the average joe can’t just remove a bunch of important files. Write-protected files will prompt you for confirmation before deleting them. If a directory is write-protected it will also not be easily removed.</w:t>
       </w:r>
     </w:p>
     <w:p>
@@ -3660,18 +4451,35 @@
           <w:sz w:val="28"/>
           <w:szCs w:val="28"/>
         </w:rPr>
-        <w:t>-f or force option tells rm to remove all files, whether they are write protected or not, without prompting the user (as long as you have the appropriate permissions).</w:t>
-      </w:r>
-    </w:p>
-    <w:p>
-      <w:pPr>
-        <w:rPr>
-          <w:sz w:val="28"/>
-          <w:szCs w:val="28"/>
-        </w:rPr>
-      </w:pPr>
-      <w:r>
-        <w:rPr>
+        <w:t xml:space="preserve">-f or force option tells rm to remove all files, whether they are </w:t>
+      </w:r>
+      <w:proofErr w:type="gramStart"/>
+      <w:r>
+        <w:rPr>
+          <w:sz w:val="28"/>
+          <w:szCs w:val="28"/>
+        </w:rPr>
+        <w:t>write</w:t>
+      </w:r>
+      <w:proofErr w:type="gramEnd"/>
+      <w:r>
+        <w:rPr>
+          <w:sz w:val="28"/>
+          <w:szCs w:val="28"/>
+        </w:rPr>
+        <w:t xml:space="preserve"> protected or not, without prompting the user (as long as you have the appropriate permissions).</w:t>
+      </w:r>
+    </w:p>
+    <w:p>
+      <w:pPr>
+        <w:rPr>
+          <w:sz w:val="28"/>
+          <w:szCs w:val="28"/>
+        </w:rPr>
+      </w:pPr>
+      <w:r>
+        <w:rPr>
+          <w:noProof/>
           <w:sz w:val="28"/>
           <w:szCs w:val="28"/>
         </w:rPr>
@@ -3724,22 +4532,54 @@
           <w:sz w:val="28"/>
           <w:szCs w:val="28"/>
         </w:rPr>
-        <w:t>$ rm -i file</w:t>
-      </w:r>
-    </w:p>
-    <w:p>
-      <w:pPr>
-        <w:rPr>
-          <w:sz w:val="28"/>
-          <w:szCs w:val="28"/>
-        </w:rPr>
-      </w:pPr>
-      <w:r>
-        <w:rPr>
-          <w:sz w:val="28"/>
-          <w:szCs w:val="28"/>
-        </w:rPr>
-        <w:t>Adding the -i flag like many of the other commands, will give you a prompt on whether you want to actually remove the files or directories.</w:t>
+        <w:t>$ rm -</w:t>
+      </w:r>
+      <w:proofErr w:type="spellStart"/>
+      <w:r>
+        <w:rPr>
+          <w:sz w:val="28"/>
+          <w:szCs w:val="28"/>
+        </w:rPr>
+        <w:t>i</w:t>
+      </w:r>
+      <w:proofErr w:type="spellEnd"/>
+      <w:r>
+        <w:rPr>
+          <w:sz w:val="28"/>
+          <w:szCs w:val="28"/>
+        </w:rPr>
+        <w:t xml:space="preserve"> file</w:t>
+      </w:r>
+    </w:p>
+    <w:p>
+      <w:pPr>
+        <w:rPr>
+          <w:sz w:val="28"/>
+          <w:szCs w:val="28"/>
+        </w:rPr>
+      </w:pPr>
+      <w:r>
+        <w:rPr>
+          <w:sz w:val="28"/>
+          <w:szCs w:val="28"/>
+        </w:rPr>
+        <w:t>Adding the -</w:t>
+      </w:r>
+      <w:proofErr w:type="spellStart"/>
+      <w:r>
+        <w:rPr>
+          <w:sz w:val="28"/>
+          <w:szCs w:val="28"/>
+        </w:rPr>
+        <w:t>i</w:t>
+      </w:r>
+      <w:proofErr w:type="spellEnd"/>
+      <w:r>
+        <w:rPr>
+          <w:sz w:val="28"/>
+          <w:szCs w:val="28"/>
+        </w:rPr>
+        <w:t xml:space="preserve"> flag like many of the other commands, will give you a prompt on whether you want to actually remove the files or directories.</w:t>
       </w:r>
     </w:p>
     <w:p>
@@ -3785,33 +4625,66 @@
           <w:sz w:val="28"/>
           <w:szCs w:val="28"/>
         </w:rPr>
-        <w:t>You can remove a directory with the rmdir command.</w:t>
-      </w:r>
-    </w:p>
-    <w:p>
-      <w:pPr>
-        <w:rPr>
-          <w:sz w:val="28"/>
-          <w:szCs w:val="28"/>
-        </w:rPr>
-      </w:pPr>
-      <w:r>
-        <w:rPr>
-          <w:sz w:val="28"/>
-          <w:szCs w:val="28"/>
-        </w:rPr>
-        <w:t>$ rmdir directory</w:t>
-      </w:r>
-    </w:p>
-    <w:p>
-      <w:pPr>
-        <w:rPr>
-          <w:sz w:val="28"/>
-          <w:szCs w:val="28"/>
-        </w:rPr>
-      </w:pPr>
-      <w:r>
-        <w:rPr>
+        <w:t xml:space="preserve">You can remove a directory with the </w:t>
+      </w:r>
+      <w:proofErr w:type="spellStart"/>
+      <w:r>
+        <w:rPr>
+          <w:sz w:val="28"/>
+          <w:szCs w:val="28"/>
+        </w:rPr>
+        <w:t>rmdir</w:t>
+      </w:r>
+      <w:proofErr w:type="spellEnd"/>
+      <w:r>
+        <w:rPr>
+          <w:sz w:val="28"/>
+          <w:szCs w:val="28"/>
+        </w:rPr>
+        <w:t xml:space="preserve"> command.</w:t>
+      </w:r>
+    </w:p>
+    <w:p>
+      <w:pPr>
+        <w:rPr>
+          <w:sz w:val="28"/>
+          <w:szCs w:val="28"/>
+        </w:rPr>
+      </w:pPr>
+      <w:r>
+        <w:rPr>
+          <w:sz w:val="28"/>
+          <w:szCs w:val="28"/>
+        </w:rPr>
+        <w:t xml:space="preserve">$ </w:t>
+      </w:r>
+      <w:proofErr w:type="spellStart"/>
+      <w:r>
+        <w:rPr>
+          <w:sz w:val="28"/>
+          <w:szCs w:val="28"/>
+        </w:rPr>
+        <w:t>rmdir</w:t>
+      </w:r>
+      <w:proofErr w:type="spellEnd"/>
+      <w:r>
+        <w:rPr>
+          <w:sz w:val="28"/>
+          <w:szCs w:val="28"/>
+        </w:rPr>
+        <w:t xml:space="preserve"> directory</w:t>
+      </w:r>
+    </w:p>
+    <w:p>
+      <w:pPr>
+        <w:rPr>
+          <w:sz w:val="28"/>
+          <w:szCs w:val="28"/>
+        </w:rPr>
+      </w:pPr>
+      <w:r>
+        <w:rPr>
+          <w:noProof/>
           <w:sz w:val="28"/>
           <w:szCs w:val="28"/>
         </w:rPr>
@@ -3861,6 +4734,7 @@
       </w:pPr>
       <w:r>
         <w:rPr>
+          <w:noProof/>
           <w:sz w:val="28"/>
           <w:szCs w:val="28"/>
         </w:rPr>
@@ -3911,27 +4785,370 @@
     </w:p>
     <w:p>
       <w:pPr>
-        <w:rPr>
-          <w:sz w:val="28"/>
-          <w:szCs w:val="28"/>
-        </w:rPr>
-      </w:pPr>
-    </w:p>
-    <w:p>
-      <w:pPr>
-        <w:rPr>
-          <w:sz w:val="28"/>
-          <w:szCs w:val="28"/>
-        </w:rPr>
-      </w:pPr>
-    </w:p>
-    <w:p>
-      <w:pPr>
-        <w:rPr>
-          <w:sz w:val="28"/>
-          <w:szCs w:val="28"/>
-        </w:rPr>
-      </w:pPr>
+        <w:pStyle w:val="ListParagraph"/>
+        <w:numPr>
+          <w:ilvl w:val="0"/>
+          <w:numId w:val="2"/>
+        </w:numPr>
+        <w:rPr>
+          <w:b/>
+          <w:bCs/>
+          <w:sz w:val="28"/>
+          <w:szCs w:val="28"/>
+        </w:rPr>
+      </w:pPr>
+      <w:r>
+        <w:rPr>
+          <w:b/>
+          <w:bCs/>
+          <w:sz w:val="28"/>
+          <w:szCs w:val="28"/>
+        </w:rPr>
+        <w:t>Find</w:t>
+      </w:r>
+    </w:p>
+    <w:p>
+      <w:pPr>
+        <w:rPr>
+          <w:sz w:val="28"/>
+          <w:szCs w:val="28"/>
+        </w:rPr>
+      </w:pPr>
+      <w:r>
+        <w:rPr>
+          <w:sz w:val="28"/>
+          <w:szCs w:val="28"/>
+        </w:rPr>
+        <w:t xml:space="preserve">With all these files we have on the system it can get a little hectic trying to find a specific one. </w:t>
+      </w:r>
+      <w:proofErr w:type="gramStart"/>
+      <w:r>
+        <w:rPr>
+          <w:sz w:val="28"/>
+          <w:szCs w:val="28"/>
+        </w:rPr>
+        <w:t>Well</w:t>
+      </w:r>
+      <w:proofErr w:type="gramEnd"/>
+      <w:r>
+        <w:rPr>
+          <w:sz w:val="28"/>
+          <w:szCs w:val="28"/>
+        </w:rPr>
+        <w:t xml:space="preserve"> there’s a command we can use for that, find!</w:t>
+      </w:r>
+    </w:p>
+    <w:p>
+      <w:pPr>
+        <w:rPr>
+          <w:sz w:val="28"/>
+          <w:szCs w:val="28"/>
+        </w:rPr>
+      </w:pPr>
+      <w:r>
+        <w:rPr>
+          <w:sz w:val="28"/>
+          <w:szCs w:val="28"/>
+        </w:rPr>
+        <w:drawing>
+          <wp:inline distT="0" distB="0" distL="0" distR="0" wp14:anchorId="25E0B31C" wp14:editId="38440467">
+            <wp:extent cx="5477639" cy="1152686"/>
+            <wp:effectExtent l="0" t="0" r="0" b="9525"/>
+            <wp:docPr id="476650247" name="Picture 1"/>
+            <wp:cNvGraphicFramePr>
+              <a:graphicFrameLocks xmlns:a="http://schemas.openxmlformats.org/drawingml/2006/main" noChangeAspect="1"/>
+            </wp:cNvGraphicFramePr>
+            <a:graphic xmlns:a="http://schemas.openxmlformats.org/drawingml/2006/main">
+              <a:graphicData uri="http://schemas.openxmlformats.org/drawingml/2006/picture">
+                <pic:pic xmlns:pic="http://schemas.openxmlformats.org/drawingml/2006/picture">
+                  <pic:nvPicPr>
+                    <pic:cNvPr id="476650247" name=""/>
+                    <pic:cNvPicPr/>
+                  </pic:nvPicPr>
+                  <pic:blipFill>
+                    <a:blip r:embed="rId30"/>
+                    <a:stretch>
+                      <a:fillRect/>
+                    </a:stretch>
+                  </pic:blipFill>
+                  <pic:spPr>
+                    <a:xfrm>
+                      <a:off x="0" y="0"/>
+                      <a:ext cx="5477639" cy="1152686"/>
+                    </a:xfrm>
+                    <a:prstGeom prst="rect">
+                      <a:avLst/>
+                    </a:prstGeom>
+                  </pic:spPr>
+                </pic:pic>
+              </a:graphicData>
+            </a:graphic>
+          </wp:inline>
+        </w:drawing>
+      </w:r>
+    </w:p>
+    <w:p>
+      <w:pPr>
+        <w:rPr>
+          <w:noProof/>
+        </w:rPr>
+      </w:pPr>
+      <w:r>
+        <w:rPr>
+          <w:sz w:val="28"/>
+          <w:szCs w:val="28"/>
+        </w:rPr>
+        <w:t>You can specify what type of file you are trying to find.</w:t>
+      </w:r>
+      <w:r>
+        <w:rPr>
+          <w:noProof/>
+        </w:rPr>
+        <w:t xml:space="preserve"> </w:t>
+      </w:r>
+    </w:p>
+    <w:p>
+      <w:pPr>
+        <w:rPr>
+          <w:sz w:val="28"/>
+          <w:szCs w:val="28"/>
+        </w:rPr>
+      </w:pPr>
+      <w:r>
+        <w:rPr>
+          <w:sz w:val="28"/>
+          <w:szCs w:val="28"/>
+        </w:rPr>
+        <w:drawing>
+          <wp:inline distT="0" distB="0" distL="0" distR="0" wp14:anchorId="4BE38564" wp14:editId="72813374">
+            <wp:extent cx="5220429" cy="905001"/>
+            <wp:effectExtent l="0" t="0" r="0" b="9525"/>
+            <wp:docPr id="1620802937" name="Picture 1"/>
+            <wp:cNvGraphicFramePr>
+              <a:graphicFrameLocks xmlns:a="http://schemas.openxmlformats.org/drawingml/2006/main" noChangeAspect="1"/>
+            </wp:cNvGraphicFramePr>
+            <a:graphic xmlns:a="http://schemas.openxmlformats.org/drawingml/2006/main">
+              <a:graphicData uri="http://schemas.openxmlformats.org/drawingml/2006/picture">
+                <pic:pic xmlns:pic="http://schemas.openxmlformats.org/drawingml/2006/picture">
+                  <pic:nvPicPr>
+                    <pic:cNvPr id="1620802937" name=""/>
+                    <pic:cNvPicPr/>
+                  </pic:nvPicPr>
+                  <pic:blipFill>
+                    <a:blip r:embed="rId31"/>
+                    <a:stretch>
+                      <a:fillRect/>
+                    </a:stretch>
+                  </pic:blipFill>
+                  <pic:spPr>
+                    <a:xfrm>
+                      <a:off x="0" y="0"/>
+                      <a:ext cx="5220429" cy="905001"/>
+                    </a:xfrm>
+                    <a:prstGeom prst="rect">
+                      <a:avLst/>
+                    </a:prstGeom>
+                  </pic:spPr>
+                </pic:pic>
+              </a:graphicData>
+            </a:graphic>
+          </wp:inline>
+        </w:drawing>
+      </w:r>
+    </w:p>
+    <w:p>
+      <w:pPr>
+        <w:rPr>
+          <w:sz w:val="28"/>
+          <w:szCs w:val="28"/>
+        </w:rPr>
+      </w:pPr>
+    </w:p>
+    <w:p>
+      <w:pPr>
+        <w:rPr>
+          <w:sz w:val="28"/>
+          <w:szCs w:val="28"/>
+        </w:rPr>
+      </w:pPr>
+      <w:r>
+        <w:rPr>
+          <w:sz w:val="28"/>
+          <w:szCs w:val="28"/>
+        </w:rPr>
+        <w:t xml:space="preserve">You can see that I set the type of file I’m trying to find as (d) for directory and I’m still searching by the name of </w:t>
+      </w:r>
+      <w:proofErr w:type="spellStart"/>
+      <w:r>
+        <w:rPr>
+          <w:sz w:val="28"/>
+          <w:szCs w:val="28"/>
+        </w:rPr>
+        <w:t>manu</w:t>
+      </w:r>
+      <w:proofErr w:type="spellEnd"/>
+      <w:r>
+        <w:rPr>
+          <w:sz w:val="28"/>
+          <w:szCs w:val="28"/>
+        </w:rPr>
+        <w:t>.</w:t>
+      </w:r>
+    </w:p>
+    <w:p>
+      <w:pPr>
+        <w:rPr>
+          <w:sz w:val="28"/>
+          <w:szCs w:val="28"/>
+        </w:rPr>
+      </w:pPr>
+      <w:r>
+        <w:rPr>
+          <w:sz w:val="28"/>
+          <w:szCs w:val="28"/>
+        </w:rPr>
+        <w:t xml:space="preserve">One cool thing to note is that find doesn’t stop at the directory you are </w:t>
+      </w:r>
+      <w:proofErr w:type="gramStart"/>
+      <w:r>
+        <w:rPr>
+          <w:sz w:val="28"/>
+          <w:szCs w:val="28"/>
+        </w:rPr>
+        <w:t>searching,</w:t>
+      </w:r>
+      <w:proofErr w:type="gramEnd"/>
+      <w:r>
+        <w:rPr>
+          <w:sz w:val="28"/>
+          <w:szCs w:val="28"/>
+        </w:rPr>
+        <w:t xml:space="preserve"> it will look inside any subdirectories that directory may have as well.</w:t>
+      </w:r>
+    </w:p>
+    <w:p>
+      <w:pPr>
+        <w:rPr>
+          <w:sz w:val="28"/>
+          <w:szCs w:val="28"/>
+        </w:rPr>
+      </w:pPr>
+    </w:p>
+    <w:p>
+      <w:pPr>
+        <w:pStyle w:val="ListParagraph"/>
+        <w:numPr>
+          <w:ilvl w:val="0"/>
+          <w:numId w:val="2"/>
+        </w:numPr>
+        <w:rPr>
+          <w:sz w:val="28"/>
+          <w:szCs w:val="28"/>
+        </w:rPr>
+      </w:pPr>
+      <w:r>
+        <w:rPr>
+          <w:sz w:val="28"/>
+          <w:szCs w:val="28"/>
+        </w:rPr>
+        <w:t>Help</w:t>
+      </w:r>
+    </w:p>
+    <w:p>
+      <w:pPr>
+        <w:rPr>
+          <w:sz w:val="28"/>
+          <w:szCs w:val="28"/>
+        </w:rPr>
+      </w:pPr>
+      <w:r>
+        <w:rPr>
+          <w:sz w:val="28"/>
+          <w:szCs w:val="28"/>
+        </w:rPr>
+        <w:lastRenderedPageBreak/>
+        <w:t xml:space="preserve">Linux has some great built-in tools to help you how to use a command or check what flags are available for a command. One tool, help, is a built-in bash command that provides help for other bash commands (echo, logout, </w:t>
+      </w:r>
+      <w:proofErr w:type="spellStart"/>
+      <w:r>
+        <w:rPr>
+          <w:sz w:val="28"/>
+          <w:szCs w:val="28"/>
+        </w:rPr>
+        <w:t>pwd</w:t>
+      </w:r>
+      <w:proofErr w:type="spellEnd"/>
+      <w:r>
+        <w:rPr>
+          <w:sz w:val="28"/>
+          <w:szCs w:val="28"/>
+        </w:rPr>
+        <w:t>, etc).</w:t>
+      </w:r>
+    </w:p>
+    <w:p>
+      <w:pPr>
+        <w:rPr>
+          <w:sz w:val="28"/>
+          <w:szCs w:val="28"/>
+        </w:rPr>
+      </w:pPr>
+      <w:r>
+        <w:rPr>
+          <w:sz w:val="28"/>
+          <w:szCs w:val="28"/>
+        </w:rPr>
+        <w:t>$help echo</w:t>
+      </w:r>
+    </w:p>
+    <w:p>
+      <w:pPr>
+        <w:rPr>
+          <w:sz w:val="28"/>
+          <w:szCs w:val="28"/>
+        </w:rPr>
+      </w:pPr>
+      <w:r>
+        <w:rPr>
+          <w:sz w:val="28"/>
+          <w:szCs w:val="28"/>
+        </w:rPr>
+        <w:drawing>
+          <wp:inline distT="0" distB="0" distL="0" distR="0" wp14:anchorId="5D54EF23" wp14:editId="277E6B78">
+            <wp:extent cx="5731510" cy="4072255"/>
+            <wp:effectExtent l="0" t="0" r="2540" b="4445"/>
+            <wp:docPr id="1511640849" name="Picture 1"/>
+            <wp:cNvGraphicFramePr>
+              <a:graphicFrameLocks xmlns:a="http://schemas.openxmlformats.org/drawingml/2006/main" noChangeAspect="1"/>
+            </wp:cNvGraphicFramePr>
+            <a:graphic xmlns:a="http://schemas.openxmlformats.org/drawingml/2006/main">
+              <a:graphicData uri="http://schemas.openxmlformats.org/drawingml/2006/picture">
+                <pic:pic xmlns:pic="http://schemas.openxmlformats.org/drawingml/2006/picture">
+                  <pic:nvPicPr>
+                    <pic:cNvPr id="1511640849" name=""/>
+                    <pic:cNvPicPr/>
+                  </pic:nvPicPr>
+                  <pic:blipFill>
+                    <a:blip r:embed="rId32"/>
+                    <a:stretch>
+                      <a:fillRect/>
+                    </a:stretch>
+                  </pic:blipFill>
+                  <pic:spPr>
+                    <a:xfrm>
+                      <a:off x="0" y="0"/>
+                      <a:ext cx="5731510" cy="4072255"/>
+                    </a:xfrm>
+                    <a:prstGeom prst="rect">
+                      <a:avLst/>
+                    </a:prstGeom>
+                  </pic:spPr>
+                </pic:pic>
+              </a:graphicData>
+            </a:graphic>
+          </wp:inline>
+        </w:drawing>
+      </w:r>
     </w:p>
     <w:p>
       <w:pPr>

</xml_diff>